<commit_message>
- Modified data type
</commit_message>
<xml_diff>
--- a/document/DataType.docx
+++ b/document/DataType.docx
@@ -45,6 +45,28 @@
           <w:lang w:val="en-US"/>
         </w:rPr>
         <w:t>Char(1)-------------------------------string</w:t>
+      </w:r>
+    </w:p>
+    <w:p>
+      <w:pPr>
+        <w:rPr>
+          <w:lang w:val="en-US"/>
+        </w:rPr>
+      </w:pPr>
+      <w:r>
+        <w:t>DateTime</w:t>
+      </w:r>
+      <w:r>
+        <w:rPr>
+          <w:lang w:val="en-US"/>
+        </w:rPr>
+        <w:t>----------------------------</w:t>
+      </w:r>
+      <w:r>
+        <w:rPr>
+          <w:lang w:val="en-US"/>
+        </w:rPr>
+        <w:t>ISODate</w:t>
       </w:r>
     </w:p>
     <w:p>

</xml_diff>